<commit_message>
JK: update calculator percent and zaim
</commit_message>
<xml_diff>
--- a/web/files/jk/doc/10.docx
+++ b/web/files/jk/doc/10.docx
@@ -6,42 +6,58 @@
       <w:pPr>
         <w:pStyle w:val="2"/>
         <w:spacing w:before="0" w:beforeAutospacing="0" w:after="435" w:afterAutospacing="0" w:line="450" w:lineRule="atLeast"/>
+        <w:ind w:firstLine="709"/>
+        <w:contextualSpacing/>
         <w:rPr>
-          <w:rFonts w:ascii="Arial" w:eastAsia="Times New Roman" w:hAnsi="Arial" w:cs="Arial"/>
+          <w:rFonts w:eastAsia="Times New Roman"/>
           <w:color w:val="0D02EE"/>
-          <w:sz w:val="35"/>
-          <w:szCs w:val="35"/>
+          <w:sz w:val="24"/>
+          <w:szCs w:val="24"/>
         </w:rPr>
       </w:pPr>
       <w:r>
         <w:rPr>
-          <w:rFonts w:ascii="Arial" w:eastAsia="Times New Roman" w:hAnsi="Arial" w:cs="Arial"/>
+          <w:rFonts w:eastAsia="Times New Roman"/>
           <w:color w:val="0D02EE"/>
-          <w:sz w:val="35"/>
-          <w:szCs w:val="35"/>
+          <w:sz w:val="24"/>
+          <w:szCs w:val="24"/>
         </w:rPr>
-        <w:t xml:space="preserve">Начало заявочной кампании 2019 года </w:t>
+        <w:t>Начало заявочной кампании 20</w:t>
+      </w:r>
+      <w:r>
+        <w:rPr>
+          <w:rFonts w:eastAsia="Times New Roman"/>
+          <w:color w:val="0D02EE"/>
+          <w:sz w:val="24"/>
+          <w:szCs w:val="24"/>
+        </w:rPr>
+        <w:t>20</w:t>
+      </w:r>
+      <w:r>
+        <w:rPr>
+          <w:rFonts w:eastAsia="Times New Roman"/>
+          <w:color w:val="0D02EE"/>
+          <w:sz w:val="24"/>
+          <w:szCs w:val="24"/>
+        </w:rPr>
+        <w:t xml:space="preserve"> года </w:t>
       </w:r>
     </w:p>
     <w:p>
       <w:pPr>
         <w:pStyle w:val="a4"/>
         <w:spacing w:before="0" w:beforeAutospacing="0" w:after="360" w:afterAutospacing="0" w:line="300" w:lineRule="atLeast"/>
+        <w:ind w:firstLine="709"/>
+        <w:contextualSpacing/>
         <w:rPr>
-          <w:rFonts w:ascii="Arial" w:hAnsi="Arial" w:cs="Arial"/>
           <w:color w:val="auto"/>
-          <w:sz w:val="21"/>
-          <w:szCs w:val="21"/>
         </w:rPr>
       </w:pPr>
       <w:r>
         <w:rPr>
-          <w:rFonts w:ascii="Arial" w:hAnsi="Arial" w:cs="Arial"/>
           <w:b/>
           <w:bCs/>
           <w:color w:val="auto"/>
-          <w:sz w:val="21"/>
-          <w:szCs w:val="21"/>
         </w:rPr>
         <w:t xml:space="preserve">Уважаемые коллеги, </w:t>
       </w:r>
@@ -50,41 +66,33 @@
       <w:pPr>
         <w:pStyle w:val="a4"/>
         <w:spacing w:before="0" w:beforeAutospacing="0" w:after="360" w:afterAutospacing="0" w:line="300" w:lineRule="atLeast"/>
+        <w:ind w:firstLine="709"/>
+        <w:contextualSpacing/>
         <w:rPr>
-          <w:rFonts w:ascii="Arial" w:hAnsi="Arial" w:cs="Arial"/>
           <w:color w:val="auto"/>
-          <w:sz w:val="21"/>
-          <w:szCs w:val="21"/>
         </w:rPr>
       </w:pPr>
       <w:r>
         <w:rPr>
-          <w:rFonts w:ascii="Arial" w:hAnsi="Arial" w:cs="Arial"/>
           <w:color w:val="auto"/>
-          <w:sz w:val="21"/>
-          <w:szCs w:val="21"/>
         </w:rPr>
         <w:t xml:space="preserve">Сообщаем вам о начале заявочной компании 2019 года. </w:t>
       </w:r>
     </w:p>
     <w:p>
       <w:pPr>
+        <w:ind w:firstLine="709"/>
+        <w:contextualSpacing/>
         <w:jc w:val="both"/>
         <w:rPr>
-          <w:rFonts w:ascii="Arial" w:hAnsi="Arial" w:cs="Arial"/>
           <w:b/>
           <w:bCs/>
-          <w:sz w:val="21"/>
-          <w:szCs w:val="21"/>
         </w:rPr>
       </w:pPr>
       <w:r>
         <w:rPr>
-          <w:rFonts w:ascii="Arial" w:hAnsi="Arial" w:cs="Arial"/>
           <w:b/>
           <w:bCs/>
-          <w:sz w:val="21"/>
-          <w:szCs w:val="21"/>
         </w:rPr>
         <w:t>Сроки подачи заявлений</w:t>
       </w:r>
@@ -92,93 +100,119 @@
     <w:p>
       <w:pPr>
         <w:spacing w:line="300" w:lineRule="atLeast"/>
+        <w:ind w:firstLine="709"/>
+        <w:contextualSpacing/>
+        <w:jc w:val="both"/>
+      </w:pPr>
+      <w:r>
+        <w:t>Для оказания помощи в 20</w:t>
+      </w:r>
+      <w:r>
+        <w:t xml:space="preserve">20 </w:t>
+      </w:r>
+      <w:r>
+        <w:t>году —</w:t>
+      </w:r>
+      <w:r>
+        <w:rPr>
+          <w:color w:val="0D02EE"/>
+        </w:rPr>
+        <w:t xml:space="preserve"> </w:t>
+      </w:r>
+      <w:r>
+        <w:rPr>
+          <w:u w:val="single"/>
+        </w:rPr>
+        <w:t>с </w:t>
+      </w:r>
+      <w:r>
+        <w:rPr>
+          <w:u w:val="single"/>
+        </w:rPr>
+        <w:t>15 января по 28 февраля 2020 года</w:t>
+      </w:r>
+      <w:r>
+        <w:t>.</w:t>
+      </w:r>
+    </w:p>
+    <w:p>
+      <w:pPr>
+        <w:ind w:firstLine="709"/>
+        <w:contextualSpacing/>
+        <w:jc w:val="both"/>
+      </w:pPr>
+    </w:p>
+    <w:p>
+      <w:pPr>
+        <w:pStyle w:val="a5"/>
+        <w:spacing w:after="0"/>
+        <w:ind w:left="567"/>
         <w:jc w:val="both"/>
         <w:rPr>
-          <w:rFonts w:ascii="Arial" w:hAnsi="Arial" w:cs="Arial"/>
-          <w:color w:val="auto"/>
-          <w:sz w:val="21"/>
-          <w:szCs w:val="21"/>
+          <w:bCs/>
         </w:rPr>
       </w:pPr>
       <w:r>
+        <w:t>Внимательно ознакомьтесь с информацией</w:t>
+      </w:r>
+      <w:r>
+        <w:t xml:space="preserve"> о программе в </w:t>
+      </w:r>
+      <w:r>
         <w:rPr>
-          <w:rFonts w:ascii="Arial" w:hAnsi="Arial" w:cs="Arial"/>
-          <w:sz w:val="21"/>
-          <w:szCs w:val="21"/>
+          <w:bCs/>
         </w:rPr>
-        <w:t>Для оказания помощи в 2019 году —</w:t>
+        <w:t>Положение</w:t>
       </w:r>
       <w:r>
         <w:rPr>
-          <w:rFonts w:ascii="Arial" w:hAnsi="Arial" w:cs="Arial"/>
-          <w:color w:val="0D02EE"/>
-          <w:sz w:val="21"/>
-          <w:szCs w:val="21"/>
+          <w:bCs/>
         </w:rPr>
-        <w:t xml:space="preserve"> с </w:t>
-      </w:r>
-      <w:proofErr w:type="gramStart"/>
+        <w:t xml:space="preserve"> </w:t>
+      </w:r>
       <w:r>
         <w:rPr>
-          <w:rFonts w:ascii="Arial" w:hAnsi="Arial" w:cs="Arial"/>
-          <w:color w:val="0D02EE"/>
-          <w:sz w:val="21"/>
-          <w:szCs w:val="21"/>
+          <w:bCs/>
         </w:rPr>
-        <w:t>9</w:t>
-      </w:r>
-      <w:bookmarkStart w:id="0" w:name="_GoBack"/>
-      <w:bookmarkEnd w:id="0"/>
+        <w:t>об оказании помощи работникам ПАО «Ростелеком» в приобретении постоянного жилья</w:t>
+      </w:r>
       <w:r>
         <w:rPr>
-          <w:rFonts w:ascii="Arial" w:hAnsi="Arial" w:cs="Arial"/>
-          <w:color w:val="0D02EE"/>
-          <w:sz w:val="21"/>
-          <w:szCs w:val="21"/>
+          <w:bCs/>
         </w:rPr>
-        <w:t>  января</w:t>
-      </w:r>
-      <w:proofErr w:type="gramEnd"/>
-      <w:r>
-        <w:rPr>
-          <w:rFonts w:ascii="Arial" w:hAnsi="Arial" w:cs="Arial"/>
-          <w:color w:val="0D02EE"/>
-          <w:sz w:val="21"/>
-          <w:szCs w:val="21"/>
-        </w:rPr>
-        <w:t xml:space="preserve"> 2019 до 28 февраля 2019.</w:t>
+        <w:t xml:space="preserve"> и Важной информацией о заявочной кампании</w:t>
       </w:r>
     </w:p>
     <w:p>
       <w:pPr>
+        <w:pStyle w:val="a4"/>
+        <w:spacing w:before="0" w:beforeAutospacing="0" w:after="200" w:afterAutospacing="0" w:line="300" w:lineRule="atLeast"/>
+        <w:ind w:firstLine="709"/>
+        <w:contextualSpacing/>
         <w:jc w:val="both"/>
         <w:rPr>
-          <w:rFonts w:ascii="Arial" w:hAnsi="Arial" w:cs="Arial"/>
-          <w:sz w:val="21"/>
-          <w:szCs w:val="21"/>
+          <w:color w:val="auto"/>
         </w:rPr>
       </w:pPr>
-    </w:p>
-    <w:p>
-      <w:pPr>
-        <w:pStyle w:val="a4"/>
-        <w:spacing w:before="0" w:beforeAutospacing="0" w:after="200" w:afterAutospacing="0" w:line="300" w:lineRule="atLeast"/>
-        <w:jc w:val="both"/>
+      <w:r>
         <w:rPr>
-          <w:rFonts w:ascii="Arial" w:hAnsi="Arial" w:cs="Arial"/>
           <w:color w:val="auto"/>
-          <w:sz w:val="21"/>
-          <w:szCs w:val="21"/>
         </w:rPr>
-      </w:pPr>
+        <w:t xml:space="preserve"> </w:t>
+      </w:r>
+      <w:proofErr w:type="spellStart"/>
       <w:r>
         <w:rPr>
-          <w:rFonts w:ascii="Arial" w:hAnsi="Arial" w:cs="Arial"/>
           <w:color w:val="auto"/>
-          <w:sz w:val="21"/>
-          <w:szCs w:val="21"/>
         </w:rPr>
-        <w:t>Внимательно ознакомьтесь с информацией в приложенном файле! В ней содержатся сведения о документах, которые необходимо предоставить в Жилищную комиссию МРФ «Центр» в следующих случаях:</w:t>
+        <w:t>В</w:t>
+      </w:r>
+      <w:proofErr w:type="spellEnd"/>
+      <w:r>
+        <w:rPr>
+          <w:color w:val="auto"/>
+        </w:rPr>
+        <w:t> ней содержатся сведения о документах, которые необходимо предоставить в Жилищную комиссию МРФ «Центр» в следующих случаях:</w:t>
       </w:r>
     </w:p>
     <w:p>
@@ -189,20 +223,11 @@
           <w:numId w:val="2"/>
         </w:numPr>
         <w:spacing w:before="0" w:beforeAutospacing="0" w:afterLines="120" w:after="288" w:afterAutospacing="0" w:line="300" w:lineRule="atLeast"/>
-        <w:ind w:left="249" w:hanging="249"/>
+        <w:ind w:left="249" w:firstLine="709"/>
+        <w:contextualSpacing/>
         <w:jc w:val="both"/>
-        <w:rPr>
-          <w:rFonts w:ascii="Arial" w:hAnsi="Arial" w:cs="Arial"/>
-          <w:sz w:val="21"/>
-          <w:szCs w:val="21"/>
-        </w:rPr>
-      </w:pPr>
-      <w:r>
-        <w:rPr>
-          <w:rFonts w:ascii="Arial" w:hAnsi="Arial" w:cs="Arial"/>
-          <w:sz w:val="21"/>
-          <w:szCs w:val="21"/>
-        </w:rPr>
+      </w:pPr>
+      <w:r>
         <w:t>Если вы уже заключили договор о приобретении квартиры с привлечением кредитных средств банка (для получения компенсации процентов);</w:t>
       </w:r>
     </w:p>
@@ -214,20 +239,11 @@
           <w:numId w:val="2"/>
         </w:numPr>
         <w:spacing w:before="0" w:beforeAutospacing="0" w:afterLines="120" w:after="288" w:afterAutospacing="0" w:line="300" w:lineRule="atLeast"/>
-        <w:ind w:left="249" w:hanging="249"/>
+        <w:ind w:left="249" w:firstLine="709"/>
+        <w:contextualSpacing/>
         <w:jc w:val="both"/>
-        <w:rPr>
-          <w:rFonts w:ascii="Arial" w:hAnsi="Arial" w:cs="Arial"/>
-          <w:sz w:val="21"/>
-          <w:szCs w:val="21"/>
-        </w:rPr>
-      </w:pPr>
-      <w:r>
-        <w:rPr>
-          <w:rFonts w:ascii="Arial" w:hAnsi="Arial" w:cs="Arial"/>
-          <w:sz w:val="21"/>
-          <w:szCs w:val="21"/>
-        </w:rPr>
+      </w:pPr>
+      <w:r>
         <w:t>Если Вы только планируете заключили договор о приобретении квартиры (для получения беспроцентного займа);</w:t>
       </w:r>
     </w:p>
@@ -239,45 +255,32 @@
           <w:numId w:val="2"/>
         </w:numPr>
         <w:spacing w:before="0" w:beforeAutospacing="0" w:afterLines="120" w:after="288" w:afterAutospacing="0" w:line="300" w:lineRule="atLeast"/>
-        <w:ind w:left="249" w:hanging="249"/>
+        <w:ind w:left="249" w:firstLine="709"/>
+        <w:contextualSpacing/>
+        <w:jc w:val="both"/>
+      </w:pPr>
+      <w:r>
+        <w:t>Если Вы самостоятельно строите дом (для получения беспроцентного займа)</w:t>
+      </w:r>
+    </w:p>
+    <w:p>
+      <w:pPr>
+        <w:pStyle w:val="a4"/>
+        <w:spacing w:before="0" w:beforeAutospacing="0" w:after="360" w:afterAutospacing="0" w:line="300" w:lineRule="atLeast"/>
+        <w:ind w:firstLine="709"/>
+        <w:contextualSpacing/>
         <w:jc w:val="both"/>
         <w:rPr>
-          <w:rFonts w:ascii="Arial" w:hAnsi="Arial" w:cs="Arial"/>
-          <w:sz w:val="21"/>
-          <w:szCs w:val="21"/>
-        </w:rPr>
-      </w:pPr>
-      <w:r>
-        <w:rPr>
-          <w:rFonts w:ascii="Arial" w:hAnsi="Arial" w:cs="Arial"/>
-          <w:sz w:val="21"/>
-          <w:szCs w:val="21"/>
-        </w:rPr>
-        <w:t>Если Вы самостоятельно строите дом (для получения беспроцентного займа)</w:t>
-      </w:r>
-    </w:p>
-    <w:p>
-      <w:pPr>
-        <w:pStyle w:val="a4"/>
-        <w:spacing w:before="0" w:beforeAutospacing="0" w:after="360" w:afterAutospacing="0" w:line="300" w:lineRule="atLeast"/>
-        <w:jc w:val="both"/>
-        <w:rPr>
-          <w:rFonts w:ascii="Arial" w:hAnsi="Arial" w:cs="Arial"/>
           <w:b/>
           <w:bCs/>
           <w:color w:val="auto"/>
-          <w:sz w:val="21"/>
-          <w:szCs w:val="21"/>
         </w:rPr>
       </w:pPr>
       <w:r>
         <w:rPr>
-          <w:rFonts w:ascii="Arial" w:hAnsi="Arial" w:cs="Arial"/>
           <w:b/>
           <w:bCs/>
           <w:color w:val="auto"/>
-          <w:sz w:val="21"/>
-          <w:szCs w:val="21"/>
         </w:rPr>
         <w:t xml:space="preserve">Форматы заявлений на Жилищную комиссию МРФ «Центр», Калькулятор расчета максимальных сумм займа/компенсации процентов в рамках Положения по Жилищной политике вы найдете на портале МРФ «Центр» </w:t>
       </w:r>
@@ -285,24 +288,18 @@
         <w:r>
           <w:rPr>
             <w:rStyle w:val="a3"/>
-            <w:rFonts w:ascii="Arial" w:hAnsi="Arial" w:cs="Arial"/>
             <w:b/>
             <w:bCs/>
             <w:color w:val="auto"/>
-            <w:sz w:val="21"/>
-            <w:szCs w:val="21"/>
           </w:rPr>
           <w:t>по ссылке.</w:t>
         </w:r>
       </w:hyperlink>
       <w:r>
         <w:rPr>
-          <w:rFonts w:ascii="Arial" w:hAnsi="Arial" w:cs="Arial"/>
           <w:b/>
           <w:bCs/>
           <w:color w:val="auto"/>
-          <w:sz w:val="21"/>
-          <w:szCs w:val="21"/>
         </w:rPr>
         <w:t xml:space="preserve"> </w:t>
       </w:r>
@@ -310,255 +307,1504 @@
     <w:p>
       <w:pPr>
         <w:spacing w:line="300" w:lineRule="atLeast"/>
+        <w:ind w:firstLine="709"/>
+        <w:contextualSpacing/>
         <w:jc w:val="both"/>
-        <w:rPr>
-          <w:rFonts w:ascii="Arial" w:hAnsi="Arial" w:cs="Arial"/>
-          <w:color w:val="auto"/>
-          <w:sz w:val="21"/>
-          <w:szCs w:val="21"/>
-        </w:rPr>
-      </w:pPr>
-      <w:r>
-        <w:rPr>
-          <w:rFonts w:ascii="Arial" w:hAnsi="Arial" w:cs="Arial"/>
-          <w:sz w:val="21"/>
-          <w:szCs w:val="21"/>
-        </w:rPr>
-        <w:t xml:space="preserve">Заявления и пакет документов направляйте секретарю Жилищной комиссии, руководителю направления Департамента управления операциями МРФ «Центр» Горшковой Ладе Александровне. </w:t>
+      </w:pPr>
+      <w:r>
+        <w:t xml:space="preserve">Заявления и пакет документов направляйте </w:t>
+      </w:r>
+      <w:r>
+        <w:t>отве</w:t>
+      </w:r>
+      <w:r>
+        <w:t>тственным лицам в вашем филиале (см. Приложение 1)</w:t>
       </w:r>
     </w:p>
     <w:p>
       <w:pPr>
         <w:spacing w:line="300" w:lineRule="atLeast"/>
+        <w:ind w:firstLine="709"/>
+        <w:contextualSpacing/>
         <w:jc w:val="both"/>
-        <w:rPr>
-          <w:rFonts w:ascii="Arial" w:hAnsi="Arial" w:cs="Arial"/>
-          <w:sz w:val="21"/>
-          <w:szCs w:val="21"/>
-        </w:rPr>
-      </w:pPr>
-      <w:r>
-        <w:rPr>
-          <w:rFonts w:ascii="Arial" w:hAnsi="Arial" w:cs="Arial"/>
-          <w:sz w:val="21"/>
-          <w:szCs w:val="21"/>
-        </w:rPr>
-        <w:t>Телефон: +7 (495) 855-55-66; (701) 15566, e-</w:t>
+      </w:pPr>
+      <w:r>
+        <w:t>Работники, имеющие удаленные рабочие места в других городах, направляют заявления и пакет документов почтой или другим, удобным для них способом в установленные сроки.</w:t>
+      </w:r>
+    </w:p>
+    <w:p>
+      <w:pPr>
+        <w:spacing w:line="300" w:lineRule="atLeast"/>
+        <w:ind w:firstLine="709"/>
+        <w:contextualSpacing/>
+        <w:jc w:val="both"/>
+      </w:pPr>
+      <w:r>
+        <w:t xml:space="preserve">Также перед подписанием заявления, необходимо прислать на </w:t>
       </w:r>
       <w:proofErr w:type="spellStart"/>
       <w:r>
-        <w:rPr>
-          <w:rFonts w:ascii="Arial" w:hAnsi="Arial" w:cs="Arial"/>
-          <w:sz w:val="21"/>
-          <w:szCs w:val="21"/>
-        </w:rPr>
-        <w:t>mail</w:t>
+        <w:t>эл.адрес</w:t>
       </w:r>
       <w:proofErr w:type="spellEnd"/>
       <w:r>
-        <w:rPr>
-          <w:rFonts w:ascii="Arial" w:hAnsi="Arial" w:cs="Arial"/>
-          <w:sz w:val="21"/>
-          <w:szCs w:val="21"/>
-        </w:rPr>
-        <w:t xml:space="preserve">: </w:t>
+        <w:t xml:space="preserve">  </w:t>
       </w:r>
       <w:hyperlink r:id="rId6" w:history="1">
         <w:r>
           <w:rPr>
             <w:rStyle w:val="a3"/>
-            <w:rFonts w:ascii="Arial" w:hAnsi="Arial" w:cs="Arial"/>
             <w:color w:val="auto"/>
-            <w:sz w:val="21"/>
-            <w:szCs w:val="21"/>
           </w:rPr>
           <w:t>L_Gorshkova@center.rt.ru</w:t>
         </w:r>
       </w:hyperlink>
+      <w:r>
+        <w:t xml:space="preserve"> полный сканированный комплект для проверки (каждый документ сканируется как отдельный файл).</w:t>
+      </w:r>
     </w:p>
     <w:p>
       <w:pPr>
         <w:autoSpaceDE w:val="0"/>
         <w:autoSpaceDN w:val="0"/>
         <w:spacing w:line="300" w:lineRule="atLeast"/>
-        <w:rPr>
-          <w:rFonts w:ascii="Arial" w:hAnsi="Arial" w:cs="Arial"/>
-          <w:sz w:val="21"/>
-          <w:szCs w:val="21"/>
-        </w:rPr>
-      </w:pPr>
-      <w:r>
-        <w:rPr>
-          <w:rFonts w:ascii="Arial" w:hAnsi="Arial" w:cs="Arial"/>
-          <w:sz w:val="21"/>
-          <w:szCs w:val="21"/>
-        </w:rPr>
-        <w:t xml:space="preserve">Адрес: 108811, Россия, г. Москва, п. Московский, Киевское ш. 22 км., д. 6, стр. 1, блок А 101.2, 3 этаж. </w:t>
-      </w:r>
+        <w:ind w:firstLine="709"/>
+        <w:contextualSpacing/>
+        <w:jc w:val="both"/>
+      </w:pPr>
     </w:p>
     <w:p>
       <w:pPr>
-        <w:autoSpaceDE w:val="0"/>
-        <w:autoSpaceDN w:val="0"/>
-        <w:spacing w:line="300" w:lineRule="atLeast"/>
-        <w:rPr>
-          <w:rFonts w:ascii="Arial" w:hAnsi="Arial" w:cs="Arial"/>
-          <w:sz w:val="21"/>
-          <w:szCs w:val="21"/>
-        </w:rPr>
-      </w:pPr>
-    </w:p>
-    <w:p>
-      <w:pPr>
-        <w:spacing w:line="300" w:lineRule="atLeast"/>
+        <w:ind w:firstLine="709"/>
+        <w:contextualSpacing/>
         <w:jc w:val="both"/>
         <w:rPr>
-          <w:rFonts w:ascii="Arial" w:hAnsi="Arial" w:cs="Arial"/>
-          <w:sz w:val="21"/>
-          <w:szCs w:val="21"/>
-        </w:rPr>
-      </w:pPr>
-      <w:r>
-        <w:rPr>
-          <w:rFonts w:ascii="Arial" w:hAnsi="Arial" w:cs="Arial"/>
-          <w:sz w:val="21"/>
-          <w:szCs w:val="21"/>
-        </w:rPr>
-        <w:t>Работники, имеющие удаленные рабочие места в других городах, направляют заявления и пакет документов почтой или другим, удобным для них способом в установленные сроки.</w:t>
-      </w:r>
-    </w:p>
-    <w:p>
-      <w:pPr>
-        <w:spacing w:line="300" w:lineRule="atLeast"/>
-        <w:jc w:val="both"/>
-        <w:rPr>
-          <w:rFonts w:ascii="Arial" w:hAnsi="Arial" w:cs="Arial"/>
-          <w:sz w:val="21"/>
-          <w:szCs w:val="21"/>
-        </w:rPr>
-      </w:pPr>
-    </w:p>
-    <w:p>
-      <w:pPr>
-        <w:spacing w:line="300" w:lineRule="atLeast"/>
-        <w:jc w:val="both"/>
-        <w:rPr>
-          <w:rFonts w:ascii="Arial" w:hAnsi="Arial" w:cs="Arial"/>
-          <w:sz w:val="21"/>
-          <w:szCs w:val="21"/>
-        </w:rPr>
-      </w:pPr>
-      <w:r>
-        <w:rPr>
-          <w:rFonts w:ascii="Arial" w:hAnsi="Arial" w:cs="Arial"/>
-          <w:sz w:val="21"/>
-          <w:szCs w:val="21"/>
-        </w:rPr>
-        <w:t xml:space="preserve">Также перед подписанием заявления, необходимо прислать на </w:t>
-      </w:r>
-      <w:proofErr w:type="spellStart"/>
-      <w:r>
-        <w:rPr>
-          <w:rFonts w:ascii="Arial" w:hAnsi="Arial" w:cs="Arial"/>
-          <w:sz w:val="21"/>
-          <w:szCs w:val="21"/>
-        </w:rPr>
-        <w:t>эл.адрес</w:t>
-      </w:r>
-      <w:proofErr w:type="spellEnd"/>
-      <w:r>
-        <w:rPr>
-          <w:rFonts w:ascii="Arial" w:hAnsi="Arial" w:cs="Arial"/>
-          <w:sz w:val="21"/>
-          <w:szCs w:val="21"/>
-        </w:rPr>
-        <w:t xml:space="preserve">  </w:t>
-      </w:r>
-      <w:hyperlink r:id="rId7" w:history="1">
-        <w:r>
-          <w:rPr>
-            <w:rStyle w:val="a3"/>
-            <w:rFonts w:ascii="Arial" w:hAnsi="Arial" w:cs="Arial"/>
-            <w:color w:val="auto"/>
-            <w:sz w:val="21"/>
-            <w:szCs w:val="21"/>
-          </w:rPr>
-          <w:t>L_Gorshkova@center.rt.ru</w:t>
-        </w:r>
-      </w:hyperlink>
-      <w:r>
-        <w:rPr>
-          <w:rFonts w:ascii="Arial" w:hAnsi="Arial" w:cs="Arial"/>
-          <w:sz w:val="21"/>
-          <w:szCs w:val="21"/>
-        </w:rPr>
-        <w:t xml:space="preserve"> полный сканированный комплект для проверки (каждый документ сканируется как отдельный файл).</w:t>
-      </w:r>
-    </w:p>
-    <w:p>
-      <w:pPr>
-        <w:autoSpaceDE w:val="0"/>
-        <w:autoSpaceDN w:val="0"/>
-        <w:spacing w:line="300" w:lineRule="atLeast"/>
-        <w:rPr>
-          <w:rFonts w:ascii="Arial" w:hAnsi="Arial" w:cs="Arial"/>
-          <w:sz w:val="21"/>
-          <w:szCs w:val="21"/>
-        </w:rPr>
-      </w:pPr>
-    </w:p>
-    <w:p>
-      <w:pPr>
-        <w:jc w:val="both"/>
-        <w:rPr>
-          <w:rFonts w:ascii="Arial" w:hAnsi="Arial" w:cs="Arial"/>
           <w:b/>
           <w:bCs/>
           <w:color w:val="00B0F0"/>
-          <w:sz w:val="21"/>
-          <w:szCs w:val="21"/>
         </w:rPr>
       </w:pPr>
     </w:p>
     <w:p>
       <w:pPr>
         <w:pStyle w:val="a5"/>
+        <w:ind w:firstLine="709"/>
+        <w:contextualSpacing/>
         <w:jc w:val="both"/>
         <w:rPr>
-          <w:rFonts w:ascii="Arial" w:hAnsi="Arial" w:cs="Arial"/>
           <w:b/>
           <w:bCs/>
           <w:color w:val="0D02EE"/>
-          <w:sz w:val="21"/>
-          <w:szCs w:val="21"/>
         </w:rPr>
       </w:pPr>
       <w:r>
         <w:rPr>
-          <w:rFonts w:ascii="Arial" w:hAnsi="Arial" w:cs="Arial"/>
           <w:b/>
           <w:bCs/>
           <w:color w:val="0D02EE"/>
-          <w:sz w:val="21"/>
-          <w:szCs w:val="21"/>
         </w:rPr>
         <w:t>Обращаем ваше внимание, что помощь может быть оказана тем сотрудникам, в отношении которых соблюдены все условия, определенные Разделом 4 Положения «Об оказании помощи работникам ПАО «Ростелеком» в приобретении постоянного жилья» (см. приложенный документ). Окончательное решение по кандидатам будет принимать Жилищная комиссия МРФ «Центр».</w:t>
       </w:r>
     </w:p>
     <w:p>
       <w:pPr>
-        <w:rPr>
-          <w:rFonts w:ascii="Calibri" w:hAnsi="Calibri"/>
-          <w:color w:val="auto"/>
-          <w:sz w:val="22"/>
-          <w:szCs w:val="22"/>
-        </w:rPr>
+        <w:spacing w:after="160" w:line="259" w:lineRule="auto"/>
+        <w:sectPr>
+          <w:pgSz w:w="11906" w:h="16838"/>
+          <w:pgMar w:top="1134" w:right="850" w:bottom="1134" w:left="1701" w:header="708" w:footer="708" w:gutter="0"/>
+          <w:cols w:space="708"/>
+          <w:docGrid w:linePitch="360"/>
+        </w:sectPr>
       </w:pPr>
     </w:p>
-    <w:p/>
+    <w:p>
+      <w:pPr>
+        <w:spacing w:after="160" w:line="259" w:lineRule="auto"/>
+        <w:jc w:val="right"/>
+      </w:pPr>
+      <w:bookmarkStart w:id="0" w:name="_GoBack"/>
+      <w:bookmarkEnd w:id="0"/>
+      <w:r>
+        <w:lastRenderedPageBreak/>
+        <w:t>Приложение 1</w:t>
+      </w:r>
+    </w:p>
+    <w:tbl>
+      <w:tblPr>
+        <w:tblpPr w:leftFromText="180" w:rightFromText="180" w:horzAnchor="page" w:tblpX="558" w:tblpY="1352"/>
+        <w:tblW w:w="13315" w:type="dxa"/>
+        <w:tblBorders>
+          <w:top w:val="single" w:sz="8" w:space="0" w:color="auto"/>
+          <w:left w:val="single" w:sz="8" w:space="0" w:color="auto"/>
+          <w:bottom w:val="single" w:sz="4" w:space="0" w:color="auto"/>
+          <w:right w:val="single" w:sz="8" w:space="0" w:color="auto"/>
+          <w:insideH w:val="single" w:sz="4" w:space="0" w:color="auto"/>
+          <w:insideV w:val="single" w:sz="4" w:space="0" w:color="auto"/>
+        </w:tblBorders>
+        <w:tblLook w:val="04A0" w:firstRow="1" w:lastRow="0" w:firstColumn="1" w:lastColumn="0" w:noHBand="0" w:noVBand="1"/>
+      </w:tblPr>
+      <w:tblGrid>
+        <w:gridCol w:w="2967"/>
+        <w:gridCol w:w="3402"/>
+        <w:gridCol w:w="4002"/>
+        <w:gridCol w:w="2944"/>
+      </w:tblGrid>
+      <w:tr>
+        <w:trPr>
+          <w:trHeight w:val="300"/>
+        </w:trPr>
+        <w:tc>
+          <w:tcPr>
+            <w:tcW w:w="2967" w:type="dxa"/>
+            <w:shd w:val="clear" w:color="auto" w:fill="auto"/>
+            <w:noWrap/>
+            <w:vAlign w:val="center"/>
+            <w:hideMark/>
+          </w:tcPr>
+          <w:p>
+            <w:pPr>
+              <w:rPr>
+                <w:rFonts w:eastAsia="Times New Roman"/>
+                <w:b/>
+                <w:bCs/>
+                <w:color w:val="auto"/>
+              </w:rPr>
+            </w:pPr>
+            <w:r>
+              <w:rPr>
+                <w:rFonts w:eastAsia="Times New Roman"/>
+                <w:b/>
+                <w:bCs/>
+                <w:color w:val="auto"/>
+              </w:rPr>
+              <w:t>МРФ "Центр</w:t>
+            </w:r>
+          </w:p>
+        </w:tc>
+        <w:tc>
+          <w:tcPr>
+            <w:tcW w:w="3402" w:type="dxa"/>
+            <w:shd w:val="clear" w:color="auto" w:fill="auto"/>
+            <w:noWrap/>
+            <w:vAlign w:val="center"/>
+            <w:hideMark/>
+          </w:tcPr>
+          <w:p>
+            <w:pPr>
+              <w:rPr>
+                <w:rFonts w:eastAsia="Times New Roman"/>
+                <w:b/>
+                <w:bCs/>
+                <w:color w:val="auto"/>
+              </w:rPr>
+            </w:pPr>
+            <w:r>
+              <w:rPr>
+                <w:rFonts w:eastAsia="Times New Roman"/>
+                <w:b/>
+                <w:bCs/>
+                <w:color w:val="auto"/>
+              </w:rPr>
+              <w:t xml:space="preserve">Горшкова Лада Александровна </w:t>
+            </w:r>
+          </w:p>
+        </w:tc>
+        <w:tc>
+          <w:tcPr>
+            <w:tcW w:w="3827" w:type="dxa"/>
+            <w:shd w:val="clear" w:color="auto" w:fill="auto"/>
+            <w:noWrap/>
+            <w:vAlign w:val="center"/>
+            <w:hideMark/>
+          </w:tcPr>
+          <w:p>
+            <w:pPr>
+              <w:rPr>
+                <w:rFonts w:eastAsia="Times New Roman"/>
+                <w:color w:val="0000FF"/>
+                <w:u w:val="single"/>
+              </w:rPr>
+            </w:pPr>
+            <w:hyperlink r:id="rId7" w:history="1">
+              <w:r>
+                <w:rPr>
+                  <w:rFonts w:eastAsia="Times New Roman"/>
+                  <w:color w:val="0000FF"/>
+                  <w:u w:val="single"/>
+                </w:rPr>
+                <w:t xml:space="preserve">L_Gorshkova@center.rt.ru </w:t>
+              </w:r>
+            </w:hyperlink>
+          </w:p>
+        </w:tc>
+        <w:tc>
+          <w:tcPr>
+            <w:tcW w:w="3119" w:type="dxa"/>
+            <w:shd w:val="clear" w:color="auto" w:fill="auto"/>
+            <w:vAlign w:val="center"/>
+            <w:hideMark/>
+          </w:tcPr>
+          <w:p>
+            <w:pPr>
+              <w:rPr>
+                <w:rFonts w:eastAsia="Times New Roman"/>
+                <w:b/>
+                <w:bCs/>
+              </w:rPr>
+            </w:pPr>
+            <w:r>
+              <w:rPr>
+                <w:rFonts w:eastAsia="Times New Roman"/>
+                <w:b/>
+                <w:bCs/>
+              </w:rPr>
+              <w:t xml:space="preserve">(701) 15566; 8(495)855-5566 </w:t>
+            </w:r>
+          </w:p>
+        </w:tc>
+      </w:tr>
+      <w:tr>
+        <w:trPr>
+          <w:trHeight w:val="300"/>
+        </w:trPr>
+        <w:tc>
+          <w:tcPr>
+            <w:tcW w:w="2967" w:type="dxa"/>
+            <w:shd w:val="clear" w:color="auto" w:fill="auto"/>
+            <w:noWrap/>
+            <w:vAlign w:val="center"/>
+            <w:hideMark/>
+          </w:tcPr>
+          <w:p>
+            <w:pPr>
+              <w:rPr>
+                <w:rFonts w:eastAsia="Times New Roman"/>
+                <w:color w:val="auto"/>
+              </w:rPr>
+            </w:pPr>
+            <w:r>
+              <w:rPr>
+                <w:rFonts w:eastAsia="Times New Roman"/>
+                <w:color w:val="auto"/>
+              </w:rPr>
+              <w:t>Белгородский филиал</w:t>
+            </w:r>
+          </w:p>
+        </w:tc>
+        <w:tc>
+          <w:tcPr>
+            <w:tcW w:w="3402" w:type="dxa"/>
+            <w:shd w:val="clear" w:color="auto" w:fill="auto"/>
+            <w:noWrap/>
+            <w:vAlign w:val="center"/>
+            <w:hideMark/>
+          </w:tcPr>
+          <w:p>
+            <w:pPr>
+              <w:rPr>
+                <w:rFonts w:eastAsia="Times New Roman"/>
+                <w:color w:val="auto"/>
+              </w:rPr>
+            </w:pPr>
+            <w:proofErr w:type="spellStart"/>
+            <w:r>
+              <w:rPr>
+                <w:rFonts w:eastAsia="Times New Roman"/>
+                <w:color w:val="auto"/>
+              </w:rPr>
+              <w:t>Буката</w:t>
+            </w:r>
+            <w:proofErr w:type="spellEnd"/>
+            <w:r>
+              <w:rPr>
+                <w:rFonts w:eastAsia="Times New Roman"/>
+                <w:color w:val="auto"/>
+              </w:rPr>
+              <w:t xml:space="preserve"> Екатерина Владимировна</w:t>
+            </w:r>
+          </w:p>
+        </w:tc>
+        <w:tc>
+          <w:tcPr>
+            <w:tcW w:w="3827" w:type="dxa"/>
+            <w:shd w:val="clear" w:color="auto" w:fill="auto"/>
+            <w:noWrap/>
+            <w:vAlign w:val="center"/>
+            <w:hideMark/>
+          </w:tcPr>
+          <w:p>
+            <w:pPr>
+              <w:rPr>
+                <w:rFonts w:eastAsia="Times New Roman"/>
+                <w:color w:val="0000FF"/>
+                <w:u w:val="single"/>
+              </w:rPr>
+            </w:pPr>
+            <w:r>
+              <w:rPr>
+                <w:rFonts w:eastAsia="Times New Roman"/>
+                <w:color w:val="0000FF"/>
+                <w:u w:val="single"/>
+              </w:rPr>
+              <w:t>Ekaterina_Bukata@center.rt.ru</w:t>
+            </w:r>
+          </w:p>
+        </w:tc>
+        <w:tc>
+          <w:tcPr>
+            <w:tcW w:w="3119" w:type="dxa"/>
+            <w:shd w:val="clear" w:color="auto" w:fill="auto"/>
+            <w:vAlign w:val="center"/>
+            <w:hideMark/>
+          </w:tcPr>
+          <w:p>
+            <w:pPr>
+              <w:rPr>
+                <w:rFonts w:eastAsia="Times New Roman"/>
+              </w:rPr>
+            </w:pPr>
+            <w:r>
+              <w:rPr>
+                <w:rFonts w:eastAsia="Times New Roman"/>
+              </w:rPr>
+              <w:t>(4722) 32-73-07</w:t>
+            </w:r>
+          </w:p>
+        </w:tc>
+      </w:tr>
+      <w:tr>
+        <w:trPr>
+          <w:trHeight w:val="600"/>
+        </w:trPr>
+        <w:tc>
+          <w:tcPr>
+            <w:tcW w:w="2967" w:type="dxa"/>
+            <w:shd w:val="clear" w:color="auto" w:fill="auto"/>
+            <w:vAlign w:val="center"/>
+            <w:hideMark/>
+          </w:tcPr>
+          <w:p>
+            <w:pPr>
+              <w:rPr>
+                <w:rFonts w:eastAsia="Times New Roman"/>
+                <w:color w:val="auto"/>
+              </w:rPr>
+            </w:pPr>
+            <w:r>
+              <w:rPr>
+                <w:rFonts w:eastAsia="Times New Roman"/>
+                <w:color w:val="auto"/>
+              </w:rPr>
+              <w:t>Филиал в Брянской и Орловской областях</w:t>
+            </w:r>
+          </w:p>
+        </w:tc>
+        <w:tc>
+          <w:tcPr>
+            <w:tcW w:w="3402" w:type="dxa"/>
+            <w:shd w:val="clear" w:color="auto" w:fill="auto"/>
+            <w:noWrap/>
+            <w:vAlign w:val="center"/>
+            <w:hideMark/>
+          </w:tcPr>
+          <w:p>
+            <w:pPr>
+              <w:rPr>
+                <w:rFonts w:eastAsia="Times New Roman"/>
+                <w:color w:val="auto"/>
+              </w:rPr>
+            </w:pPr>
+            <w:r>
+              <w:rPr>
+                <w:rFonts w:eastAsia="Times New Roman"/>
+                <w:color w:val="auto"/>
+              </w:rPr>
+              <w:t>Шишкина Марина Владиславовна</w:t>
+            </w:r>
+          </w:p>
+        </w:tc>
+        <w:tc>
+          <w:tcPr>
+            <w:tcW w:w="3827" w:type="dxa"/>
+            <w:shd w:val="clear" w:color="auto" w:fill="auto"/>
+            <w:noWrap/>
+            <w:vAlign w:val="center"/>
+            <w:hideMark/>
+          </w:tcPr>
+          <w:p>
+            <w:pPr>
+              <w:rPr>
+                <w:rFonts w:eastAsia="Times New Roman"/>
+                <w:color w:val="0000FF"/>
+                <w:u w:val="single"/>
+              </w:rPr>
+            </w:pPr>
+            <w:r>
+              <w:rPr>
+                <w:rFonts w:eastAsia="Times New Roman"/>
+                <w:color w:val="0000FF"/>
+                <w:u w:val="single"/>
+              </w:rPr>
+              <w:t>Marina.Shishkina@center.rt.ru</w:t>
+            </w:r>
+          </w:p>
+        </w:tc>
+        <w:tc>
+          <w:tcPr>
+            <w:tcW w:w="3119" w:type="dxa"/>
+            <w:shd w:val="clear" w:color="auto" w:fill="auto"/>
+            <w:vAlign w:val="center"/>
+            <w:hideMark/>
+          </w:tcPr>
+          <w:p>
+            <w:pPr>
+              <w:rPr>
+                <w:rFonts w:eastAsia="Times New Roman"/>
+              </w:rPr>
+            </w:pPr>
+            <w:r>
+              <w:rPr>
+                <w:rFonts w:eastAsia="Times New Roman"/>
+              </w:rPr>
+              <w:t>(4862) 43-50-68</w:t>
+            </w:r>
+          </w:p>
+        </w:tc>
+      </w:tr>
+      <w:tr>
+        <w:trPr>
+          <w:trHeight w:val="600"/>
+        </w:trPr>
+        <w:tc>
+          <w:tcPr>
+            <w:tcW w:w="2967" w:type="dxa"/>
+            <w:shd w:val="clear" w:color="auto" w:fill="auto"/>
+            <w:vAlign w:val="center"/>
+            <w:hideMark/>
+          </w:tcPr>
+          <w:p>
+            <w:pPr>
+              <w:rPr>
+                <w:rFonts w:eastAsia="Times New Roman"/>
+                <w:color w:val="auto"/>
+              </w:rPr>
+            </w:pPr>
+            <w:r>
+              <w:rPr>
+                <w:rFonts w:eastAsia="Times New Roman"/>
+                <w:color w:val="auto"/>
+              </w:rPr>
+              <w:t>Филиал во Владимирской и Ивановской областях</w:t>
+            </w:r>
+          </w:p>
+        </w:tc>
+        <w:tc>
+          <w:tcPr>
+            <w:tcW w:w="3402" w:type="dxa"/>
+            <w:shd w:val="clear" w:color="auto" w:fill="auto"/>
+            <w:noWrap/>
+            <w:vAlign w:val="center"/>
+            <w:hideMark/>
+          </w:tcPr>
+          <w:p>
+            <w:pPr>
+              <w:rPr>
+                <w:rFonts w:eastAsia="Times New Roman"/>
+                <w:color w:val="auto"/>
+              </w:rPr>
+            </w:pPr>
+            <w:proofErr w:type="spellStart"/>
+            <w:r>
+              <w:rPr>
+                <w:rFonts w:eastAsia="Times New Roman"/>
+                <w:color w:val="auto"/>
+              </w:rPr>
+              <w:t>Хачатрян</w:t>
+            </w:r>
+            <w:proofErr w:type="spellEnd"/>
+            <w:r>
+              <w:rPr>
+                <w:rFonts w:eastAsia="Times New Roman"/>
+                <w:color w:val="auto"/>
+              </w:rPr>
+              <w:t xml:space="preserve"> Марина Александровна</w:t>
+            </w:r>
+          </w:p>
+        </w:tc>
+        <w:tc>
+          <w:tcPr>
+            <w:tcW w:w="3827" w:type="dxa"/>
+            <w:shd w:val="clear" w:color="auto" w:fill="auto"/>
+            <w:noWrap/>
+            <w:vAlign w:val="center"/>
+            <w:hideMark/>
+          </w:tcPr>
+          <w:p>
+            <w:pPr>
+              <w:rPr>
+                <w:rFonts w:eastAsia="Times New Roman"/>
+                <w:color w:val="0000FF"/>
+                <w:u w:val="single"/>
+              </w:rPr>
+            </w:pPr>
+            <w:r>
+              <w:rPr>
+                <w:rFonts w:eastAsia="Times New Roman"/>
+                <w:color w:val="0000FF"/>
+                <w:u w:val="single"/>
+              </w:rPr>
+              <w:t>marina_khachatryan@centertelecom.ru</w:t>
+            </w:r>
+          </w:p>
+        </w:tc>
+        <w:tc>
+          <w:tcPr>
+            <w:tcW w:w="3119" w:type="dxa"/>
+            <w:shd w:val="clear" w:color="auto" w:fill="auto"/>
+            <w:vAlign w:val="center"/>
+            <w:hideMark/>
+          </w:tcPr>
+          <w:p>
+            <w:pPr>
+              <w:rPr>
+                <w:rFonts w:eastAsia="Times New Roman"/>
+              </w:rPr>
+            </w:pPr>
+            <w:r>
+              <w:rPr>
+                <w:rFonts w:eastAsia="Times New Roman"/>
+              </w:rPr>
+              <w:t>(4922) 52-41-60</w:t>
+            </w:r>
+          </w:p>
+        </w:tc>
+      </w:tr>
+      <w:tr>
+        <w:trPr>
+          <w:trHeight w:val="300"/>
+        </w:trPr>
+        <w:tc>
+          <w:tcPr>
+            <w:tcW w:w="2967" w:type="dxa"/>
+            <w:shd w:val="clear" w:color="auto" w:fill="auto"/>
+            <w:noWrap/>
+            <w:vAlign w:val="center"/>
+            <w:hideMark/>
+          </w:tcPr>
+          <w:p>
+            <w:pPr>
+              <w:rPr>
+                <w:rFonts w:eastAsia="Times New Roman"/>
+                <w:color w:val="auto"/>
+              </w:rPr>
+            </w:pPr>
+            <w:r>
+              <w:rPr>
+                <w:rFonts w:eastAsia="Times New Roman"/>
+                <w:color w:val="auto"/>
+              </w:rPr>
+              <w:t>Воронежский филиал</w:t>
+            </w:r>
+          </w:p>
+        </w:tc>
+        <w:tc>
+          <w:tcPr>
+            <w:tcW w:w="3402" w:type="dxa"/>
+            <w:shd w:val="clear" w:color="auto" w:fill="auto"/>
+            <w:noWrap/>
+            <w:vAlign w:val="center"/>
+            <w:hideMark/>
+          </w:tcPr>
+          <w:p>
+            <w:pPr>
+              <w:rPr>
+                <w:rFonts w:eastAsia="Times New Roman"/>
+                <w:color w:val="auto"/>
+              </w:rPr>
+            </w:pPr>
+            <w:r>
+              <w:rPr>
+                <w:rFonts w:eastAsia="Times New Roman"/>
+                <w:color w:val="auto"/>
+              </w:rPr>
+              <w:t>Наумова Нина Петровна</w:t>
+            </w:r>
+          </w:p>
+        </w:tc>
+        <w:tc>
+          <w:tcPr>
+            <w:tcW w:w="3827" w:type="dxa"/>
+            <w:shd w:val="clear" w:color="auto" w:fill="auto"/>
+            <w:noWrap/>
+            <w:vAlign w:val="center"/>
+            <w:hideMark/>
+          </w:tcPr>
+          <w:p>
+            <w:pPr>
+              <w:rPr>
+                <w:rFonts w:eastAsia="Times New Roman"/>
+                <w:color w:val="0000FF"/>
+                <w:u w:val="single"/>
+              </w:rPr>
+            </w:pPr>
+            <w:hyperlink r:id="rId8" w:history="1">
+              <w:r>
+                <w:rPr>
+                  <w:rFonts w:eastAsia="Times New Roman"/>
+                  <w:color w:val="0000FF"/>
+                  <w:u w:val="single"/>
+                </w:rPr>
+                <w:t>Nina_P_Naumova@center.rt.ru</w:t>
+              </w:r>
+            </w:hyperlink>
+          </w:p>
+        </w:tc>
+        <w:tc>
+          <w:tcPr>
+            <w:tcW w:w="3119" w:type="dxa"/>
+            <w:shd w:val="clear" w:color="auto" w:fill="auto"/>
+            <w:vAlign w:val="center"/>
+            <w:hideMark/>
+          </w:tcPr>
+          <w:p>
+            <w:pPr>
+              <w:rPr>
+                <w:rFonts w:eastAsia="Times New Roman"/>
+              </w:rPr>
+            </w:pPr>
+            <w:r>
+              <w:rPr>
+                <w:rFonts w:eastAsia="Times New Roman"/>
+              </w:rPr>
+              <w:t>(4732) 55-23-59</w:t>
+            </w:r>
+          </w:p>
+        </w:tc>
+      </w:tr>
+      <w:tr>
+        <w:trPr>
+          <w:trHeight w:val="300"/>
+        </w:trPr>
+        <w:tc>
+          <w:tcPr>
+            <w:tcW w:w="2967" w:type="dxa"/>
+            <w:shd w:val="clear" w:color="auto" w:fill="auto"/>
+            <w:noWrap/>
+            <w:vAlign w:val="center"/>
+            <w:hideMark/>
+          </w:tcPr>
+          <w:p>
+            <w:pPr>
+              <w:rPr>
+                <w:rFonts w:eastAsia="Times New Roman"/>
+                <w:color w:val="auto"/>
+              </w:rPr>
+            </w:pPr>
+            <w:r>
+              <w:rPr>
+                <w:rFonts w:eastAsia="Times New Roman"/>
+                <w:color w:val="auto"/>
+              </w:rPr>
+              <w:t>Калужский филиал</w:t>
+            </w:r>
+          </w:p>
+        </w:tc>
+        <w:tc>
+          <w:tcPr>
+            <w:tcW w:w="3402" w:type="dxa"/>
+            <w:shd w:val="clear" w:color="auto" w:fill="auto"/>
+            <w:noWrap/>
+            <w:vAlign w:val="center"/>
+            <w:hideMark/>
+          </w:tcPr>
+          <w:p>
+            <w:pPr>
+              <w:rPr>
+                <w:rFonts w:eastAsia="Times New Roman"/>
+                <w:color w:val="auto"/>
+              </w:rPr>
+            </w:pPr>
+            <w:r>
+              <w:rPr>
+                <w:rFonts w:eastAsia="Times New Roman"/>
+                <w:color w:val="auto"/>
+              </w:rPr>
+              <w:t>Нестерова Ольга Алексеевна</w:t>
+            </w:r>
+          </w:p>
+        </w:tc>
+        <w:tc>
+          <w:tcPr>
+            <w:tcW w:w="3827" w:type="dxa"/>
+            <w:shd w:val="clear" w:color="auto" w:fill="auto"/>
+            <w:noWrap/>
+            <w:vAlign w:val="center"/>
+            <w:hideMark/>
+          </w:tcPr>
+          <w:p>
+            <w:pPr>
+              <w:rPr>
+                <w:rFonts w:eastAsia="Times New Roman"/>
+                <w:color w:val="0000FF"/>
+                <w:u w:val="single"/>
+              </w:rPr>
+            </w:pPr>
+            <w:r>
+              <w:rPr>
+                <w:rFonts w:eastAsia="Times New Roman"/>
+                <w:color w:val="0000FF"/>
+                <w:u w:val="single"/>
+              </w:rPr>
+              <w:t>Olga_Nesterova@center.rt.ru</w:t>
+            </w:r>
+          </w:p>
+        </w:tc>
+        <w:tc>
+          <w:tcPr>
+            <w:tcW w:w="3119" w:type="dxa"/>
+            <w:shd w:val="clear" w:color="auto" w:fill="auto"/>
+            <w:vAlign w:val="center"/>
+            <w:hideMark/>
+          </w:tcPr>
+          <w:p>
+            <w:pPr>
+              <w:rPr>
+                <w:rFonts w:eastAsia="Times New Roman"/>
+              </w:rPr>
+            </w:pPr>
+            <w:r>
+              <w:rPr>
+                <w:rFonts w:eastAsia="Times New Roman"/>
+              </w:rPr>
+              <w:t>(4842) 53-16-49</w:t>
+            </w:r>
+          </w:p>
+        </w:tc>
+      </w:tr>
+      <w:tr>
+        <w:trPr>
+          <w:trHeight w:val="300"/>
+        </w:trPr>
+        <w:tc>
+          <w:tcPr>
+            <w:tcW w:w="2967" w:type="dxa"/>
+            <w:shd w:val="clear" w:color="auto" w:fill="auto"/>
+            <w:noWrap/>
+            <w:vAlign w:val="center"/>
+            <w:hideMark/>
+          </w:tcPr>
+          <w:p>
+            <w:pPr>
+              <w:rPr>
+                <w:rFonts w:eastAsia="Times New Roman"/>
+                <w:color w:val="auto"/>
+              </w:rPr>
+            </w:pPr>
+            <w:r>
+              <w:rPr>
+                <w:rFonts w:eastAsia="Times New Roman"/>
+                <w:color w:val="auto"/>
+              </w:rPr>
+              <w:t>Курский филиал</w:t>
+            </w:r>
+          </w:p>
+        </w:tc>
+        <w:tc>
+          <w:tcPr>
+            <w:tcW w:w="3402" w:type="dxa"/>
+            <w:shd w:val="clear" w:color="auto" w:fill="auto"/>
+            <w:noWrap/>
+            <w:vAlign w:val="center"/>
+            <w:hideMark/>
+          </w:tcPr>
+          <w:p>
+            <w:pPr>
+              <w:rPr>
+                <w:rFonts w:eastAsia="Times New Roman"/>
+                <w:color w:val="auto"/>
+              </w:rPr>
+            </w:pPr>
+            <w:r>
+              <w:rPr>
+                <w:rFonts w:eastAsia="Times New Roman"/>
+                <w:color w:val="auto"/>
+              </w:rPr>
+              <w:t>Синева Евгения Юрьевна</w:t>
+            </w:r>
+          </w:p>
+        </w:tc>
+        <w:tc>
+          <w:tcPr>
+            <w:tcW w:w="3827" w:type="dxa"/>
+            <w:shd w:val="clear" w:color="auto" w:fill="auto"/>
+            <w:noWrap/>
+            <w:vAlign w:val="center"/>
+            <w:hideMark/>
+          </w:tcPr>
+          <w:p>
+            <w:pPr>
+              <w:rPr>
+                <w:rFonts w:eastAsia="Times New Roman"/>
+                <w:color w:val="0000FF"/>
+                <w:u w:val="single"/>
+              </w:rPr>
+            </w:pPr>
+            <w:r>
+              <w:rPr>
+                <w:rFonts w:eastAsia="Times New Roman"/>
+                <w:color w:val="0000FF"/>
+                <w:u w:val="single"/>
+              </w:rPr>
+              <w:t>Evgeniya_Sineva@center.rt.ru</w:t>
+            </w:r>
+          </w:p>
+        </w:tc>
+        <w:tc>
+          <w:tcPr>
+            <w:tcW w:w="3119" w:type="dxa"/>
+            <w:shd w:val="clear" w:color="auto" w:fill="auto"/>
+            <w:vAlign w:val="center"/>
+            <w:hideMark/>
+          </w:tcPr>
+          <w:p>
+            <w:pPr>
+              <w:rPr>
+                <w:rFonts w:eastAsia="Times New Roman"/>
+              </w:rPr>
+            </w:pPr>
+            <w:r>
+              <w:rPr>
+                <w:rFonts w:eastAsia="Times New Roman"/>
+              </w:rPr>
+              <w:t>(4712) 54-52-64</w:t>
+            </w:r>
+          </w:p>
+        </w:tc>
+      </w:tr>
+      <w:tr>
+        <w:trPr>
+          <w:trHeight w:val="300"/>
+        </w:trPr>
+        <w:tc>
+          <w:tcPr>
+            <w:tcW w:w="2967" w:type="dxa"/>
+            <w:shd w:val="clear" w:color="auto" w:fill="auto"/>
+            <w:noWrap/>
+            <w:vAlign w:val="center"/>
+            <w:hideMark/>
+          </w:tcPr>
+          <w:p>
+            <w:pPr>
+              <w:rPr>
+                <w:rFonts w:eastAsia="Times New Roman"/>
+                <w:color w:val="auto"/>
+              </w:rPr>
+            </w:pPr>
+            <w:r>
+              <w:rPr>
+                <w:rFonts w:eastAsia="Times New Roman"/>
+                <w:color w:val="auto"/>
+              </w:rPr>
+              <w:t>Липецкий филиал</w:t>
+            </w:r>
+          </w:p>
+        </w:tc>
+        <w:tc>
+          <w:tcPr>
+            <w:tcW w:w="3402" w:type="dxa"/>
+            <w:shd w:val="clear" w:color="auto" w:fill="auto"/>
+            <w:noWrap/>
+            <w:vAlign w:val="center"/>
+            <w:hideMark/>
+          </w:tcPr>
+          <w:p>
+            <w:pPr>
+              <w:rPr>
+                <w:rFonts w:eastAsia="Times New Roman"/>
+                <w:color w:val="auto"/>
+              </w:rPr>
+            </w:pPr>
+            <w:r>
+              <w:rPr>
+                <w:rFonts w:eastAsia="Times New Roman"/>
+                <w:color w:val="auto"/>
+              </w:rPr>
+              <w:t>Николаева Ольга Владимировна</w:t>
+            </w:r>
+          </w:p>
+        </w:tc>
+        <w:tc>
+          <w:tcPr>
+            <w:tcW w:w="3827" w:type="dxa"/>
+            <w:shd w:val="clear" w:color="auto" w:fill="auto"/>
+            <w:noWrap/>
+            <w:vAlign w:val="center"/>
+            <w:hideMark/>
+          </w:tcPr>
+          <w:p>
+            <w:pPr>
+              <w:rPr>
+                <w:rFonts w:eastAsia="Times New Roman"/>
+                <w:color w:val="0000FF"/>
+                <w:u w:val="single"/>
+              </w:rPr>
+            </w:pPr>
+            <w:r>
+              <w:rPr>
+                <w:rFonts w:eastAsia="Times New Roman"/>
+                <w:color w:val="0000FF"/>
+                <w:u w:val="single"/>
+              </w:rPr>
+              <w:t>Olga_Nikolaeva@center.rt.ru</w:t>
+            </w:r>
+          </w:p>
+        </w:tc>
+        <w:tc>
+          <w:tcPr>
+            <w:tcW w:w="3119" w:type="dxa"/>
+            <w:shd w:val="clear" w:color="auto" w:fill="auto"/>
+            <w:vAlign w:val="center"/>
+            <w:hideMark/>
+          </w:tcPr>
+          <w:p>
+            <w:pPr>
+              <w:rPr>
+                <w:rFonts w:eastAsia="Times New Roman"/>
+              </w:rPr>
+            </w:pPr>
+            <w:r>
+              <w:rPr>
+                <w:rFonts w:eastAsia="Times New Roman"/>
+              </w:rPr>
+              <w:t>(4742) 38-12-02</w:t>
+            </w:r>
+          </w:p>
+        </w:tc>
+      </w:tr>
+      <w:tr>
+        <w:trPr>
+          <w:trHeight w:val="300"/>
+        </w:trPr>
+        <w:tc>
+          <w:tcPr>
+            <w:tcW w:w="2967" w:type="dxa"/>
+            <w:shd w:val="clear" w:color="auto" w:fill="auto"/>
+            <w:noWrap/>
+            <w:vAlign w:val="center"/>
+            <w:hideMark/>
+          </w:tcPr>
+          <w:p>
+            <w:pPr>
+              <w:rPr>
+                <w:rFonts w:eastAsia="Times New Roman"/>
+                <w:color w:val="auto"/>
+              </w:rPr>
+            </w:pPr>
+            <w:r>
+              <w:rPr>
+                <w:rFonts w:eastAsia="Times New Roman"/>
+                <w:color w:val="auto"/>
+              </w:rPr>
+              <w:t>Смоленский филиал</w:t>
+            </w:r>
+          </w:p>
+        </w:tc>
+        <w:tc>
+          <w:tcPr>
+            <w:tcW w:w="3402" w:type="dxa"/>
+            <w:shd w:val="clear" w:color="auto" w:fill="auto"/>
+            <w:noWrap/>
+            <w:vAlign w:val="center"/>
+            <w:hideMark/>
+          </w:tcPr>
+          <w:p>
+            <w:pPr>
+              <w:rPr>
+                <w:rFonts w:eastAsia="Times New Roman"/>
+                <w:color w:val="auto"/>
+              </w:rPr>
+            </w:pPr>
+            <w:r>
+              <w:rPr>
+                <w:rFonts w:eastAsia="Times New Roman"/>
+                <w:color w:val="auto"/>
+              </w:rPr>
+              <w:t>Титова Татьяна Александровна</w:t>
+            </w:r>
+          </w:p>
+        </w:tc>
+        <w:tc>
+          <w:tcPr>
+            <w:tcW w:w="3827" w:type="dxa"/>
+            <w:shd w:val="clear" w:color="auto" w:fill="auto"/>
+            <w:noWrap/>
+            <w:vAlign w:val="center"/>
+            <w:hideMark/>
+          </w:tcPr>
+          <w:p>
+            <w:pPr>
+              <w:rPr>
+                <w:rFonts w:eastAsia="Times New Roman"/>
+                <w:color w:val="0000FF"/>
+                <w:u w:val="single"/>
+              </w:rPr>
+            </w:pPr>
+            <w:hyperlink r:id="rId9" w:history="1">
+              <w:r>
+                <w:rPr>
+                  <w:rFonts w:eastAsia="Times New Roman"/>
+                  <w:color w:val="0000FF"/>
+                  <w:u w:val="single"/>
+                </w:rPr>
+                <w:t>t.a.titova@center.rt.ru</w:t>
+              </w:r>
+            </w:hyperlink>
+          </w:p>
+        </w:tc>
+        <w:tc>
+          <w:tcPr>
+            <w:tcW w:w="3119" w:type="dxa"/>
+            <w:shd w:val="clear" w:color="auto" w:fill="auto"/>
+            <w:vAlign w:val="center"/>
+            <w:hideMark/>
+          </w:tcPr>
+          <w:p>
+            <w:pPr>
+              <w:rPr>
+                <w:rFonts w:eastAsia="Times New Roman"/>
+              </w:rPr>
+            </w:pPr>
+            <w:r>
+              <w:rPr>
+                <w:rFonts w:eastAsia="Times New Roman"/>
+              </w:rPr>
+              <w:t>(4812) 38-83-71</w:t>
+            </w:r>
+          </w:p>
+        </w:tc>
+      </w:tr>
+      <w:tr>
+        <w:trPr>
+          <w:trHeight w:val="300"/>
+        </w:trPr>
+        <w:tc>
+          <w:tcPr>
+            <w:tcW w:w="2967" w:type="dxa"/>
+            <w:shd w:val="clear" w:color="auto" w:fill="auto"/>
+            <w:noWrap/>
+            <w:vAlign w:val="center"/>
+            <w:hideMark/>
+          </w:tcPr>
+          <w:p>
+            <w:pPr>
+              <w:rPr>
+                <w:rFonts w:eastAsia="Times New Roman"/>
+                <w:color w:val="auto"/>
+              </w:rPr>
+            </w:pPr>
+            <w:r>
+              <w:rPr>
+                <w:rFonts w:eastAsia="Times New Roman"/>
+                <w:color w:val="auto"/>
+              </w:rPr>
+              <w:t>Тамбовский филиал</w:t>
+            </w:r>
+          </w:p>
+        </w:tc>
+        <w:tc>
+          <w:tcPr>
+            <w:tcW w:w="3402" w:type="dxa"/>
+            <w:shd w:val="clear" w:color="auto" w:fill="auto"/>
+            <w:noWrap/>
+            <w:vAlign w:val="center"/>
+            <w:hideMark/>
+          </w:tcPr>
+          <w:p>
+            <w:pPr>
+              <w:rPr>
+                <w:rFonts w:eastAsia="Times New Roman"/>
+                <w:color w:val="auto"/>
+              </w:rPr>
+            </w:pPr>
+            <w:r>
+              <w:rPr>
+                <w:rFonts w:eastAsia="Times New Roman"/>
+                <w:color w:val="auto"/>
+              </w:rPr>
+              <w:t>Аникина Марина Ивановна</w:t>
+            </w:r>
+          </w:p>
+        </w:tc>
+        <w:tc>
+          <w:tcPr>
+            <w:tcW w:w="3827" w:type="dxa"/>
+            <w:shd w:val="clear" w:color="auto" w:fill="auto"/>
+            <w:noWrap/>
+            <w:vAlign w:val="center"/>
+            <w:hideMark/>
+          </w:tcPr>
+          <w:p>
+            <w:pPr>
+              <w:rPr>
+                <w:rFonts w:eastAsia="Times New Roman"/>
+                <w:color w:val="0000FF"/>
+                <w:u w:val="single"/>
+              </w:rPr>
+            </w:pPr>
+            <w:hyperlink r:id="rId10" w:history="1">
+              <w:r>
+                <w:rPr>
+                  <w:rFonts w:eastAsia="Times New Roman"/>
+                  <w:color w:val="0000FF"/>
+                  <w:u w:val="single"/>
+                </w:rPr>
+                <w:t>Marina_Anikina@center.rt.ru</w:t>
+              </w:r>
+            </w:hyperlink>
+          </w:p>
+        </w:tc>
+        <w:tc>
+          <w:tcPr>
+            <w:tcW w:w="3119" w:type="dxa"/>
+            <w:shd w:val="clear" w:color="auto" w:fill="auto"/>
+            <w:vAlign w:val="center"/>
+            <w:hideMark/>
+          </w:tcPr>
+          <w:p>
+            <w:pPr>
+              <w:rPr>
+                <w:rFonts w:eastAsia="Times New Roman"/>
+                <w:color w:val="auto"/>
+              </w:rPr>
+            </w:pPr>
+            <w:r>
+              <w:rPr>
+                <w:rFonts w:eastAsia="Times New Roman"/>
+                <w:color w:val="auto"/>
+              </w:rPr>
+              <w:t>(4752) 75-70-15</w:t>
+            </w:r>
+          </w:p>
+        </w:tc>
+      </w:tr>
+      <w:tr>
+        <w:trPr>
+          <w:trHeight w:val="600"/>
+        </w:trPr>
+        <w:tc>
+          <w:tcPr>
+            <w:tcW w:w="2967" w:type="dxa"/>
+            <w:shd w:val="clear" w:color="auto" w:fill="auto"/>
+            <w:noWrap/>
+            <w:vAlign w:val="center"/>
+            <w:hideMark/>
+          </w:tcPr>
+          <w:p>
+            <w:pPr>
+              <w:rPr>
+                <w:rFonts w:eastAsia="Times New Roman"/>
+                <w:color w:val="auto"/>
+              </w:rPr>
+            </w:pPr>
+            <w:r>
+              <w:rPr>
+                <w:rFonts w:eastAsia="Times New Roman"/>
+                <w:color w:val="auto"/>
+              </w:rPr>
+              <w:t>Тверской филиал</w:t>
+            </w:r>
+          </w:p>
+        </w:tc>
+        <w:tc>
+          <w:tcPr>
+            <w:tcW w:w="3402" w:type="dxa"/>
+            <w:shd w:val="clear" w:color="auto" w:fill="auto"/>
+            <w:noWrap/>
+            <w:vAlign w:val="center"/>
+            <w:hideMark/>
+          </w:tcPr>
+          <w:p>
+            <w:pPr>
+              <w:rPr>
+                <w:rFonts w:eastAsia="Times New Roman"/>
+                <w:color w:val="auto"/>
+              </w:rPr>
+            </w:pPr>
+            <w:r>
+              <w:rPr>
+                <w:rFonts w:eastAsia="Times New Roman"/>
+                <w:color w:val="auto"/>
+              </w:rPr>
+              <w:t xml:space="preserve">Мухина Мария Олеговна </w:t>
+            </w:r>
+          </w:p>
+        </w:tc>
+        <w:tc>
+          <w:tcPr>
+            <w:tcW w:w="3827" w:type="dxa"/>
+            <w:shd w:val="clear" w:color="auto" w:fill="auto"/>
+            <w:noWrap/>
+            <w:vAlign w:val="center"/>
+            <w:hideMark/>
+          </w:tcPr>
+          <w:p>
+            <w:pPr>
+              <w:rPr>
+                <w:rFonts w:eastAsia="Times New Roman"/>
+                <w:color w:val="0000FF"/>
+                <w:u w:val="single"/>
+              </w:rPr>
+            </w:pPr>
+            <w:r>
+              <w:rPr>
+                <w:rFonts w:eastAsia="Times New Roman"/>
+                <w:color w:val="0000FF"/>
+                <w:u w:val="single"/>
+              </w:rPr>
+              <w:t>Mariya_Mukhina@rt.ru</w:t>
+            </w:r>
+          </w:p>
+        </w:tc>
+        <w:tc>
+          <w:tcPr>
+            <w:tcW w:w="3119" w:type="dxa"/>
+            <w:shd w:val="clear" w:color="auto" w:fill="auto"/>
+            <w:vAlign w:val="center"/>
+            <w:hideMark/>
+          </w:tcPr>
+          <w:p>
+            <w:pPr>
+              <w:rPr>
+                <w:rFonts w:eastAsia="Times New Roman"/>
+              </w:rPr>
+            </w:pPr>
+            <w:r>
+              <w:rPr>
+                <w:rFonts w:eastAsia="Times New Roman"/>
+              </w:rPr>
+              <w:t>(4822) 35-37-40;  (4822) 34-82-85</w:t>
+            </w:r>
+          </w:p>
+        </w:tc>
+      </w:tr>
+      <w:tr>
+        <w:trPr>
+          <w:trHeight w:val="600"/>
+        </w:trPr>
+        <w:tc>
+          <w:tcPr>
+            <w:tcW w:w="2967" w:type="dxa"/>
+            <w:shd w:val="clear" w:color="auto" w:fill="auto"/>
+            <w:vAlign w:val="center"/>
+            <w:hideMark/>
+          </w:tcPr>
+          <w:p>
+            <w:pPr>
+              <w:rPr>
+                <w:rFonts w:eastAsia="Times New Roman"/>
+                <w:color w:val="auto"/>
+              </w:rPr>
+            </w:pPr>
+            <w:r>
+              <w:rPr>
+                <w:rFonts w:eastAsia="Times New Roman"/>
+                <w:color w:val="auto"/>
+              </w:rPr>
+              <w:t>Филиал в Тульской и Рязанской областях</w:t>
+            </w:r>
+          </w:p>
+        </w:tc>
+        <w:tc>
+          <w:tcPr>
+            <w:tcW w:w="3402" w:type="dxa"/>
+            <w:shd w:val="clear" w:color="auto" w:fill="auto"/>
+            <w:noWrap/>
+            <w:vAlign w:val="center"/>
+            <w:hideMark/>
+          </w:tcPr>
+          <w:p>
+            <w:pPr>
+              <w:rPr>
+                <w:rFonts w:eastAsia="Times New Roman"/>
+                <w:color w:val="auto"/>
+              </w:rPr>
+            </w:pPr>
+            <w:r>
+              <w:rPr>
+                <w:rFonts w:eastAsia="Times New Roman"/>
+                <w:color w:val="auto"/>
+              </w:rPr>
+              <w:t>Одинцова Ирина Владимировна</w:t>
+            </w:r>
+          </w:p>
+        </w:tc>
+        <w:tc>
+          <w:tcPr>
+            <w:tcW w:w="3827" w:type="dxa"/>
+            <w:shd w:val="clear" w:color="auto" w:fill="auto"/>
+            <w:noWrap/>
+            <w:vAlign w:val="center"/>
+            <w:hideMark/>
+          </w:tcPr>
+          <w:p>
+            <w:pPr>
+              <w:rPr>
+                <w:rFonts w:eastAsia="Times New Roman"/>
+                <w:color w:val="0000FF"/>
+                <w:u w:val="single"/>
+              </w:rPr>
+            </w:pPr>
+            <w:r>
+              <w:rPr>
+                <w:rFonts w:eastAsia="Times New Roman"/>
+                <w:color w:val="0000FF"/>
+                <w:u w:val="single"/>
+              </w:rPr>
+              <w:t>irina_savina@center.rt.ru</w:t>
+            </w:r>
+          </w:p>
+        </w:tc>
+        <w:tc>
+          <w:tcPr>
+            <w:tcW w:w="3119" w:type="dxa"/>
+            <w:shd w:val="clear" w:color="auto" w:fill="auto"/>
+            <w:vAlign w:val="center"/>
+            <w:hideMark/>
+          </w:tcPr>
+          <w:p>
+            <w:pPr>
+              <w:rPr>
+                <w:rFonts w:eastAsia="Times New Roman"/>
+              </w:rPr>
+            </w:pPr>
+            <w:r>
+              <w:rPr>
+                <w:rFonts w:eastAsia="Times New Roman"/>
+              </w:rPr>
+              <w:t>(4872) 21-73-70</w:t>
+            </w:r>
+          </w:p>
+        </w:tc>
+      </w:tr>
+      <w:tr>
+        <w:trPr>
+          <w:trHeight w:val="615"/>
+        </w:trPr>
+        <w:tc>
+          <w:tcPr>
+            <w:tcW w:w="2967" w:type="dxa"/>
+            <w:shd w:val="clear" w:color="auto" w:fill="auto"/>
+            <w:vAlign w:val="center"/>
+            <w:hideMark/>
+          </w:tcPr>
+          <w:p>
+            <w:pPr>
+              <w:rPr>
+                <w:rFonts w:eastAsia="Times New Roman"/>
+                <w:color w:val="auto"/>
+              </w:rPr>
+            </w:pPr>
+            <w:r>
+              <w:rPr>
+                <w:rFonts w:eastAsia="Times New Roman"/>
+                <w:color w:val="auto"/>
+              </w:rPr>
+              <w:t>Филиал в Ярославской и Костромской областях</w:t>
+            </w:r>
+          </w:p>
+        </w:tc>
+        <w:tc>
+          <w:tcPr>
+            <w:tcW w:w="3402" w:type="dxa"/>
+            <w:shd w:val="clear" w:color="auto" w:fill="auto"/>
+            <w:noWrap/>
+            <w:vAlign w:val="center"/>
+            <w:hideMark/>
+          </w:tcPr>
+          <w:p>
+            <w:pPr>
+              <w:rPr>
+                <w:rFonts w:eastAsia="Times New Roman"/>
+                <w:color w:val="auto"/>
+              </w:rPr>
+            </w:pPr>
+            <w:proofErr w:type="spellStart"/>
+            <w:r>
+              <w:rPr>
+                <w:rFonts w:eastAsia="Times New Roman"/>
+                <w:color w:val="auto"/>
+              </w:rPr>
+              <w:t>Шлогова</w:t>
+            </w:r>
+            <w:proofErr w:type="spellEnd"/>
+            <w:r>
+              <w:rPr>
+                <w:rFonts w:eastAsia="Times New Roman"/>
+                <w:color w:val="auto"/>
+              </w:rPr>
+              <w:t xml:space="preserve"> Юлия Сергеевна</w:t>
+            </w:r>
+          </w:p>
+        </w:tc>
+        <w:tc>
+          <w:tcPr>
+            <w:tcW w:w="3827" w:type="dxa"/>
+            <w:shd w:val="clear" w:color="auto" w:fill="auto"/>
+            <w:noWrap/>
+            <w:vAlign w:val="center"/>
+            <w:hideMark/>
+          </w:tcPr>
+          <w:p>
+            <w:pPr>
+              <w:rPr>
+                <w:rFonts w:eastAsia="Times New Roman"/>
+                <w:color w:val="0000FF"/>
+                <w:u w:val="single"/>
+              </w:rPr>
+            </w:pPr>
+            <w:hyperlink r:id="rId11" w:history="1">
+              <w:r>
+                <w:rPr>
+                  <w:rFonts w:eastAsia="Times New Roman"/>
+                  <w:color w:val="0000FF"/>
+                  <w:u w:val="single"/>
+                </w:rPr>
+                <w:t>Yuliya_Shlogova@center.rt.ru</w:t>
+              </w:r>
+            </w:hyperlink>
+          </w:p>
+        </w:tc>
+        <w:tc>
+          <w:tcPr>
+            <w:tcW w:w="3119" w:type="dxa"/>
+            <w:shd w:val="clear" w:color="auto" w:fill="auto"/>
+            <w:vAlign w:val="center"/>
+            <w:hideMark/>
+          </w:tcPr>
+          <w:p>
+            <w:pPr>
+              <w:rPr>
+                <w:rFonts w:eastAsia="Times New Roman"/>
+              </w:rPr>
+            </w:pPr>
+            <w:r>
+              <w:rPr>
+                <w:rFonts w:eastAsia="Times New Roman"/>
+              </w:rPr>
+              <w:t>(4852) 20-40-45</w:t>
+            </w:r>
+          </w:p>
+        </w:tc>
+      </w:tr>
+    </w:tbl>
+    <w:p>
+      <w:pPr>
+        <w:spacing w:after="160" w:line="259" w:lineRule="auto"/>
+      </w:pPr>
+    </w:p>
     <w:sectPr>
-      <w:pgSz w:w="11906" w:h="16838"/>
-      <w:pgMar w:top="1134" w:right="850" w:bottom="1134" w:left="1701" w:header="708" w:footer="708" w:gutter="0"/>
+      <w:pgSz w:w="16838" w:h="11906" w:orient="landscape"/>
+      <w:pgMar w:top="1134" w:right="1134" w:bottom="850" w:left="1134" w:header="708" w:footer="708" w:gutter="0"/>
       <w:cols w:space="708"/>
       <w:docGrid w:linePitch="360"/>
     </w:sectPr>

</xml_diff>